<commit_message>
Git Added one more task: Task 4
</commit_message>
<xml_diff>
--- a/Walkthrough.docx
+++ b/Walkthrough.docx
@@ -106,21 +106,7 @@
           <w:sz w:val="20"/>
           <w:szCs w:val="20"/>
         </w:rPr>
-        <w:t>Expected Output:</w:t>
-      </w:r>
-      <w:r>
-        <w:rPr>
-          <w:sz w:val="20"/>
-          <w:szCs w:val="20"/>
-        </w:rPr>
-        <w:t xml:space="preserve"> </w:t>
-      </w:r>
-      <w:r>
-        <w:rPr>
-          <w:sz w:val="20"/>
-          <w:szCs w:val="20"/>
-        </w:rPr>
-        <w:t>Screenshot or command output showing configured username and email</w:t>
+        <w:t>Expected Output: Screenshot or command output showing configured username and email</w:t>
       </w:r>
       <w:r>
         <w:rPr>
@@ -544,6 +530,163 @@
           <w:szCs w:val="20"/>
         </w:rPr>
       </w:pPr>
+      <w:r>
+        <w:rPr>
+          <w:noProof/>
+          <w:sz w:val="20"/>
+          <w:szCs w:val="20"/>
+        </w:rPr>
+        <w:drawing>
+          <wp:inline distT="0" distB="0" distL="0" distR="0" wp14:anchorId="504BFF6A" wp14:editId="722D9836">
+            <wp:extent cx="5084618" cy="1803605"/>
+            <wp:effectExtent l="0" t="0" r="1905" b="6350"/>
+            <wp:docPr id="300442260" name="Picture 2"/>
+            <wp:cNvGraphicFramePr>
+              <a:graphicFrameLocks xmlns:a="http://schemas.openxmlformats.org/drawingml/2006/main" noChangeAspect="1"/>
+            </wp:cNvGraphicFramePr>
+            <a:graphic xmlns:a="http://schemas.openxmlformats.org/drawingml/2006/main">
+              <a:graphicData uri="http://schemas.openxmlformats.org/drawingml/2006/picture">
+                <pic:pic xmlns:pic="http://schemas.openxmlformats.org/drawingml/2006/picture">
+                  <pic:nvPicPr>
+                    <pic:cNvPr id="0" name="Picture 2"/>
+                    <pic:cNvPicPr>
+                      <a:picLocks noChangeAspect="1" noChangeArrowheads="1"/>
+                    </pic:cNvPicPr>
+                  </pic:nvPicPr>
+                  <pic:blipFill rotWithShape="1">
+                    <a:blip r:embed="rId7" cstate="print">
+                      <a:extLst>
+                        <a:ext uri="{28A0092B-C50C-407E-A947-70E740481C1C}">
+                          <a14:useLocalDpi xmlns:a14="http://schemas.microsoft.com/office/drawing/2010/main" val="0"/>
+                        </a:ext>
+                      </a:extLst>
+                    </a:blip>
+                    <a:srcRect b="33256"/>
+                    <a:stretch/>
+                  </pic:blipFill>
+                  <pic:spPr bwMode="auto">
+                    <a:xfrm>
+                      <a:off x="0" y="0"/>
+                      <a:ext cx="5097655" cy="1808230"/>
+                    </a:xfrm>
+                    <a:prstGeom prst="rect">
+                      <a:avLst/>
+                    </a:prstGeom>
+                    <a:noFill/>
+                    <a:ln>
+                      <a:noFill/>
+                    </a:ln>
+                    <a:extLst>
+                      <a:ext uri="{53640926-AAD7-44D8-BBD7-CCE9431645EC}">
+                        <a14:shadowObscured xmlns:a14="http://schemas.microsoft.com/office/drawing/2010/main"/>
+                      </a:ext>
+                    </a:extLst>
+                  </pic:spPr>
+                </pic:pic>
+              </a:graphicData>
+            </a:graphic>
+          </wp:inline>
+        </w:drawing>
+      </w:r>
+    </w:p>
+    <w:p>
+      <w:pPr>
+        <w:spacing w:line="240" w:lineRule="auto"/>
+        <w:rPr>
+          <w:sz w:val="20"/>
+          <w:szCs w:val="20"/>
+        </w:rPr>
+      </w:pPr>
+    </w:p>
+    <w:p>
+      <w:pPr>
+        <w:pStyle w:val="Heading1"/>
+        <w:rPr>
+          <w:rFonts w:ascii="Bahnschrift" w:hAnsi="Bahnschrift"/>
+          <w:b/>
+          <w:bCs/>
+        </w:rPr>
+      </w:pPr>
+      <w:r>
+        <w:rPr>
+          <w:rFonts w:ascii="Bahnschrift" w:hAnsi="Bahnschrift"/>
+          <w:b/>
+          <w:bCs/>
+        </w:rPr>
+        <w:t xml:space="preserve">Task </w:t>
+      </w:r>
+      <w:r>
+        <w:rPr>
+          <w:rFonts w:ascii="Bahnschrift" w:hAnsi="Bahnschrift"/>
+          <w:b/>
+          <w:bCs/>
+        </w:rPr>
+        <w:t>4</w:t>
+      </w:r>
+    </w:p>
+    <w:p>
+      <w:pPr>
+        <w:spacing w:line="240" w:lineRule="auto"/>
+        <w:rPr>
+          <w:sz w:val="20"/>
+          <w:szCs w:val="20"/>
+        </w:rPr>
+      </w:pPr>
+      <w:r>
+        <w:rPr>
+          <w:sz w:val="20"/>
+          <w:szCs w:val="20"/>
+        </w:rPr>
+        <w:t>Modify and Commit Changes*</w:t>
+      </w:r>
+    </w:p>
+    <w:p>
+      <w:pPr>
+        <w:spacing w:line="240" w:lineRule="auto"/>
+        <w:rPr>
+          <w:sz w:val="20"/>
+          <w:szCs w:val="20"/>
+        </w:rPr>
+      </w:pPr>
+      <w:r>
+        <w:rPr>
+          <w:sz w:val="20"/>
+          <w:szCs w:val="20"/>
+        </w:rPr>
+        <w:t>1. Edit documentation.txt and add one more line.</w:t>
+      </w:r>
+    </w:p>
+    <w:p>
+      <w:pPr>
+        <w:spacing w:line="240" w:lineRule="auto"/>
+        <w:rPr>
+          <w:sz w:val="20"/>
+          <w:szCs w:val="20"/>
+        </w:rPr>
+      </w:pPr>
+      <w:r>
+        <w:rPr>
+          <w:sz w:val="20"/>
+          <w:szCs w:val="20"/>
+        </w:rPr>
+        <w:t>2. View the differences between working directory and staging area.</w:t>
+      </w:r>
+    </w:p>
+    <w:p>
+      <w:pPr>
+        <w:spacing w:line="240" w:lineRule="auto"/>
+        <w:rPr>
+          <w:sz w:val="20"/>
+          <w:szCs w:val="20"/>
+        </w:rPr>
+      </w:pPr>
+      <w:r>
+        <w:rPr>
+          <w:sz w:val="20"/>
+          <w:szCs w:val="20"/>
+        </w:rPr>
+        <w:t>3. Stage and commit the changes.</w:t>
+      </w:r>
     </w:p>
     <w:p>
       <w:pPr>

</xml_diff>

<commit_message>
saving tasks till : Task 8
</commit_message>
<xml_diff>
--- a/Walkthrough.docx
+++ b/Walkthrough.docx
@@ -129,7 +129,7 @@
           <w:sz w:val="20"/>
           <w:szCs w:val="20"/>
         </w:rPr>
-        <w:t>Initialize a Local Repository*</w:t>
+        <w:t>Initialize a Local Repository</w:t>
       </w:r>
     </w:p>
     <w:p>
@@ -439,7 +439,7 @@
           <w:sz w:val="20"/>
           <w:szCs w:val="20"/>
         </w:rPr>
-        <w:t>Create and Track Files*</w:t>
+        <w:t>Create and Track Files</w:t>
       </w:r>
     </w:p>
     <w:p>
@@ -637,7 +637,7 @@
           <w:sz w:val="20"/>
           <w:szCs w:val="20"/>
         </w:rPr>
-        <w:t>Modify and Commit Changes*</w:t>
+        <w:t>Modify and Commit Changes</w:t>
       </w:r>
     </w:p>
     <w:p>
@@ -696,6 +696,884 @@
           <w:szCs w:val="20"/>
         </w:rPr>
       </w:pPr>
+    </w:p>
+    <w:p>
+      <w:pPr>
+        <w:spacing w:line="240" w:lineRule="auto"/>
+        <w:rPr>
+          <w:sz w:val="20"/>
+          <w:szCs w:val="20"/>
+        </w:rPr>
+      </w:pPr>
+      <w:r>
+        <w:rPr>
+          <w:noProof/>
+          <w:sz w:val="20"/>
+          <w:szCs w:val="20"/>
+        </w:rPr>
+        <w:drawing>
+          <wp:inline distT="0" distB="0" distL="0" distR="0" wp14:anchorId="2422F08B" wp14:editId="635A22C7">
+            <wp:extent cx="5151899" cy="1690255"/>
+            <wp:effectExtent l="0" t="0" r="0" b="5715"/>
+            <wp:docPr id="1326422238" name="Picture 3"/>
+            <wp:cNvGraphicFramePr>
+              <a:graphicFrameLocks xmlns:a="http://schemas.openxmlformats.org/drawingml/2006/main" noChangeAspect="1"/>
+            </wp:cNvGraphicFramePr>
+            <a:graphic xmlns:a="http://schemas.openxmlformats.org/drawingml/2006/main">
+              <a:graphicData uri="http://schemas.openxmlformats.org/drawingml/2006/picture">
+                <pic:pic xmlns:pic="http://schemas.openxmlformats.org/drawingml/2006/picture">
+                  <pic:nvPicPr>
+                    <pic:cNvPr id="0" name="Picture 3"/>
+                    <pic:cNvPicPr>
+                      <a:picLocks noChangeAspect="1" noChangeArrowheads="1"/>
+                    </pic:cNvPicPr>
+                  </pic:nvPicPr>
+                  <pic:blipFill rotWithShape="1">
+                    <a:blip r:embed="rId8" cstate="print">
+                      <a:extLst>
+                        <a:ext uri="{28A0092B-C50C-407E-A947-70E740481C1C}">
+                          <a14:useLocalDpi xmlns:a14="http://schemas.microsoft.com/office/drawing/2010/main" val="0"/>
+                        </a:ext>
+                      </a:extLst>
+                    </a:blip>
+                    <a:srcRect b="38268"/>
+                    <a:stretch/>
+                  </pic:blipFill>
+                  <pic:spPr bwMode="auto">
+                    <a:xfrm>
+                      <a:off x="0" y="0"/>
+                      <a:ext cx="5163900" cy="1694192"/>
+                    </a:xfrm>
+                    <a:prstGeom prst="rect">
+                      <a:avLst/>
+                    </a:prstGeom>
+                    <a:noFill/>
+                    <a:ln>
+                      <a:noFill/>
+                    </a:ln>
+                    <a:extLst>
+                      <a:ext uri="{53640926-AAD7-44D8-BBD7-CCE9431645EC}">
+                        <a14:shadowObscured xmlns:a14="http://schemas.microsoft.com/office/drawing/2010/main"/>
+                      </a:ext>
+                    </a:extLst>
+                  </pic:spPr>
+                </pic:pic>
+              </a:graphicData>
+            </a:graphic>
+          </wp:inline>
+        </w:drawing>
+      </w:r>
+    </w:p>
+    <w:p>
+      <w:pPr>
+        <w:spacing w:line="240" w:lineRule="auto"/>
+        <w:rPr>
+          <w:sz w:val="20"/>
+          <w:szCs w:val="20"/>
+        </w:rPr>
+      </w:pPr>
+    </w:p>
+    <w:p>
+      <w:pPr>
+        <w:spacing w:line="240" w:lineRule="auto"/>
+        <w:rPr>
+          <w:sz w:val="20"/>
+          <w:szCs w:val="20"/>
+        </w:rPr>
+      </w:pPr>
+    </w:p>
+    <w:p>
+      <w:pPr>
+        <w:spacing w:line="240" w:lineRule="auto"/>
+        <w:rPr>
+          <w:sz w:val="20"/>
+          <w:szCs w:val="20"/>
+        </w:rPr>
+      </w:pPr>
+    </w:p>
+    <w:p>
+      <w:pPr>
+        <w:spacing w:line="240" w:lineRule="auto"/>
+        <w:rPr>
+          <w:sz w:val="20"/>
+          <w:szCs w:val="20"/>
+        </w:rPr>
+      </w:pPr>
+    </w:p>
+    <w:p>
+      <w:pPr>
+        <w:spacing w:line="240" w:lineRule="auto"/>
+        <w:rPr>
+          <w:sz w:val="20"/>
+          <w:szCs w:val="20"/>
+        </w:rPr>
+      </w:pPr>
+    </w:p>
+    <w:p>
+      <w:pPr>
+        <w:pStyle w:val="Heading1"/>
+        <w:rPr>
+          <w:rFonts w:ascii="Bahnschrift" w:hAnsi="Bahnschrift"/>
+          <w:b/>
+          <w:bCs/>
+        </w:rPr>
+      </w:pPr>
+      <w:r>
+        <w:rPr>
+          <w:rFonts w:ascii="Bahnschrift" w:hAnsi="Bahnschrift"/>
+          <w:b/>
+          <w:bCs/>
+        </w:rPr>
+        <w:lastRenderedPageBreak/>
+        <w:t xml:space="preserve">Task </w:t>
+      </w:r>
+      <w:r>
+        <w:rPr>
+          <w:rFonts w:ascii="Bahnschrift" w:hAnsi="Bahnschrift"/>
+          <w:b/>
+          <w:bCs/>
+        </w:rPr>
+        <w:t>5</w:t>
+      </w:r>
+    </w:p>
+    <w:p>
+      <w:pPr>
+        <w:spacing w:line="240" w:lineRule="auto"/>
+        <w:rPr>
+          <w:sz w:val="20"/>
+          <w:szCs w:val="20"/>
+        </w:rPr>
+      </w:pPr>
+      <w:r>
+        <w:rPr>
+          <w:sz w:val="20"/>
+          <w:szCs w:val="20"/>
+        </w:rPr>
+        <w:t>View Commit History</w:t>
+      </w:r>
+    </w:p>
+    <w:p>
+      <w:pPr>
+        <w:spacing w:line="240" w:lineRule="auto"/>
+        <w:rPr>
+          <w:sz w:val="20"/>
+          <w:szCs w:val="20"/>
+        </w:rPr>
+      </w:pPr>
+      <w:r>
+        <w:rPr>
+          <w:sz w:val="20"/>
+          <w:szCs w:val="20"/>
+        </w:rPr>
+        <w:t>1. View the complete commit history.</w:t>
+      </w:r>
+    </w:p>
+    <w:p>
+      <w:pPr>
+        <w:spacing w:line="240" w:lineRule="auto"/>
+        <w:rPr>
+          <w:sz w:val="20"/>
+          <w:szCs w:val="20"/>
+        </w:rPr>
+      </w:pPr>
+      <w:r>
+        <w:rPr>
+          <w:sz w:val="20"/>
+          <w:szCs w:val="20"/>
+        </w:rPr>
+        <w:t>2. View commit history in one-line format.</w:t>
+      </w:r>
+    </w:p>
+    <w:p>
+      <w:pPr>
+        <w:spacing w:line="240" w:lineRule="auto"/>
+        <w:rPr>
+          <w:sz w:val="20"/>
+          <w:szCs w:val="20"/>
+        </w:rPr>
+      </w:pPr>
+      <w:r>
+        <w:rPr>
+          <w:noProof/>
+          <w:sz w:val="20"/>
+          <w:szCs w:val="20"/>
+        </w:rPr>
+        <w:drawing>
+          <wp:inline distT="0" distB="0" distL="0" distR="0" wp14:anchorId="18C7A471" wp14:editId="3DFF7BB8">
+            <wp:extent cx="5153705" cy="1821872"/>
+            <wp:effectExtent l="0" t="0" r="8890" b="6985"/>
+            <wp:docPr id="888269454" name="Picture 4"/>
+            <wp:cNvGraphicFramePr>
+              <a:graphicFrameLocks xmlns:a="http://schemas.openxmlformats.org/drawingml/2006/main" noChangeAspect="1"/>
+            </wp:cNvGraphicFramePr>
+            <a:graphic xmlns:a="http://schemas.openxmlformats.org/drawingml/2006/main">
+              <a:graphicData uri="http://schemas.openxmlformats.org/drawingml/2006/picture">
+                <pic:pic xmlns:pic="http://schemas.openxmlformats.org/drawingml/2006/picture">
+                  <pic:nvPicPr>
+                    <pic:cNvPr id="0" name="Picture 4"/>
+                    <pic:cNvPicPr>
+                      <a:picLocks noChangeAspect="1" noChangeArrowheads="1"/>
+                    </pic:cNvPicPr>
+                  </pic:nvPicPr>
+                  <pic:blipFill rotWithShape="1">
+                    <a:blip r:embed="rId9" cstate="print">
+                      <a:extLst>
+                        <a:ext uri="{28A0092B-C50C-407E-A947-70E740481C1C}">
+                          <a14:useLocalDpi xmlns:a14="http://schemas.microsoft.com/office/drawing/2010/main" val="0"/>
+                        </a:ext>
+                      </a:extLst>
+                    </a:blip>
+                    <a:srcRect b="33484"/>
+                    <a:stretch/>
+                  </pic:blipFill>
+                  <pic:spPr bwMode="auto">
+                    <a:xfrm>
+                      <a:off x="0" y="0"/>
+                      <a:ext cx="5185465" cy="1833099"/>
+                    </a:xfrm>
+                    <a:prstGeom prst="rect">
+                      <a:avLst/>
+                    </a:prstGeom>
+                    <a:noFill/>
+                    <a:ln>
+                      <a:noFill/>
+                    </a:ln>
+                    <a:extLst>
+                      <a:ext uri="{53640926-AAD7-44D8-BBD7-CCE9431645EC}">
+                        <a14:shadowObscured xmlns:a14="http://schemas.microsoft.com/office/drawing/2010/main"/>
+                      </a:ext>
+                    </a:extLst>
+                  </pic:spPr>
+                </pic:pic>
+              </a:graphicData>
+            </a:graphic>
+          </wp:inline>
+        </w:drawing>
+      </w:r>
+    </w:p>
+    <w:p>
+      <w:pPr>
+        <w:spacing w:line="240" w:lineRule="auto"/>
+        <w:rPr>
+          <w:sz w:val="20"/>
+          <w:szCs w:val="20"/>
+        </w:rPr>
+      </w:pPr>
+    </w:p>
+    <w:p>
+      <w:pPr>
+        <w:pStyle w:val="Heading1"/>
+        <w:rPr>
+          <w:rFonts w:ascii="Bahnschrift" w:hAnsi="Bahnschrift"/>
+          <w:b/>
+          <w:bCs/>
+        </w:rPr>
+      </w:pPr>
+      <w:r>
+        <w:rPr>
+          <w:rFonts w:ascii="Bahnschrift" w:hAnsi="Bahnschrift"/>
+          <w:b/>
+          <w:bCs/>
+        </w:rPr>
+        <w:t xml:space="preserve">Task </w:t>
+      </w:r>
+      <w:r>
+        <w:rPr>
+          <w:rFonts w:ascii="Bahnschrift" w:hAnsi="Bahnschrift"/>
+          <w:b/>
+          <w:bCs/>
+        </w:rPr>
+        <w:t>6</w:t>
+      </w:r>
+    </w:p>
+    <w:p>
+      <w:pPr>
+        <w:spacing w:line="240" w:lineRule="auto"/>
+        <w:rPr>
+          <w:sz w:val="20"/>
+          <w:szCs w:val="20"/>
+        </w:rPr>
+      </w:pPr>
+      <w:r>
+        <w:rPr>
+          <w:sz w:val="20"/>
+          <w:szCs w:val="20"/>
+        </w:rPr>
+        <w:t>Create and Work with Branches</w:t>
+      </w:r>
+    </w:p>
+    <w:p>
+      <w:pPr>
+        <w:spacing w:line="240" w:lineRule="auto"/>
+        <w:rPr>
+          <w:sz w:val="20"/>
+          <w:szCs w:val="20"/>
+        </w:rPr>
+      </w:pPr>
+      <w:r>
+        <w:rPr>
+          <w:sz w:val="20"/>
+          <w:szCs w:val="20"/>
+        </w:rPr>
+        <w:t>1. Create a new branch named feature-1.</w:t>
+      </w:r>
+    </w:p>
+    <w:p>
+      <w:pPr>
+        <w:spacing w:line="240" w:lineRule="auto"/>
+        <w:rPr>
+          <w:sz w:val="20"/>
+          <w:szCs w:val="20"/>
+        </w:rPr>
+      </w:pPr>
+      <w:r>
+        <w:rPr>
+          <w:sz w:val="20"/>
+          <w:szCs w:val="20"/>
+        </w:rPr>
+        <w:t>2. Switch to the new branch.</w:t>
+      </w:r>
+    </w:p>
+    <w:p>
+      <w:pPr>
+        <w:spacing w:line="240" w:lineRule="auto"/>
+        <w:rPr>
+          <w:sz w:val="20"/>
+          <w:szCs w:val="20"/>
+        </w:rPr>
+      </w:pPr>
+      <w:r>
+        <w:rPr>
+          <w:sz w:val="20"/>
+          <w:szCs w:val="20"/>
+        </w:rPr>
+        <w:t>3. Create a new file feature.txt.</w:t>
+      </w:r>
+    </w:p>
+    <w:p>
+      <w:pPr>
+        <w:spacing w:line="240" w:lineRule="auto"/>
+        <w:rPr>
+          <w:sz w:val="20"/>
+          <w:szCs w:val="20"/>
+        </w:rPr>
+      </w:pPr>
+      <w:r>
+        <w:rPr>
+          <w:sz w:val="20"/>
+          <w:szCs w:val="20"/>
+        </w:rPr>
+        <w:t>4. Commit the changes.</w:t>
+      </w:r>
+    </w:p>
+    <w:p>
+      <w:pPr>
+        <w:spacing w:line="240" w:lineRule="auto"/>
+        <w:rPr>
+          <w:sz w:val="20"/>
+          <w:szCs w:val="20"/>
+        </w:rPr>
+      </w:pPr>
+      <w:r>
+        <w:rPr>
+          <w:sz w:val="20"/>
+          <w:szCs w:val="20"/>
+        </w:rPr>
+        <w:t>5. Switch back to the main branch.</w:t>
+      </w:r>
+    </w:p>
+    <w:p>
+      <w:pPr>
+        <w:spacing w:line="240" w:lineRule="auto"/>
+        <w:rPr>
+          <w:sz w:val="20"/>
+          <w:szCs w:val="20"/>
+        </w:rPr>
+      </w:pPr>
+    </w:p>
+    <w:p>
+      <w:pPr>
+        <w:spacing w:line="240" w:lineRule="auto"/>
+        <w:rPr>
+          <w:sz w:val="20"/>
+          <w:szCs w:val="20"/>
+        </w:rPr>
+      </w:pPr>
+      <w:r>
+        <w:rPr>
+          <w:noProof/>
+          <w:sz w:val="20"/>
+          <w:szCs w:val="20"/>
+        </w:rPr>
+        <w:drawing>
+          <wp:inline distT="0" distB="0" distL="0" distR="0" wp14:anchorId="1E03C47C" wp14:editId="6FDF7E75">
+            <wp:extent cx="5721400" cy="2202872"/>
+            <wp:effectExtent l="0" t="0" r="0" b="6985"/>
+            <wp:docPr id="1254853167" name="Picture 5"/>
+            <wp:cNvGraphicFramePr>
+              <a:graphicFrameLocks xmlns:a="http://schemas.openxmlformats.org/drawingml/2006/main" noChangeAspect="1"/>
+            </wp:cNvGraphicFramePr>
+            <a:graphic xmlns:a="http://schemas.openxmlformats.org/drawingml/2006/main">
+              <a:graphicData uri="http://schemas.openxmlformats.org/drawingml/2006/picture">
+                <pic:pic xmlns:pic="http://schemas.openxmlformats.org/drawingml/2006/picture">
+                  <pic:nvPicPr>
+                    <pic:cNvPr id="0" name="Picture 5"/>
+                    <pic:cNvPicPr>
+                      <a:picLocks noChangeAspect="1" noChangeArrowheads="1"/>
+                    </pic:cNvPicPr>
+                  </pic:nvPicPr>
+                  <pic:blipFill rotWithShape="1">
+                    <a:blip r:embed="rId10" cstate="print">
+                      <a:extLst>
+                        <a:ext uri="{28A0092B-C50C-407E-A947-70E740481C1C}">
+                          <a14:useLocalDpi xmlns:a14="http://schemas.microsoft.com/office/drawing/2010/main" val="0"/>
+                        </a:ext>
+                      </a:extLst>
+                    </a:blip>
+                    <a:srcRect b="27554"/>
+                    <a:stretch/>
+                  </pic:blipFill>
+                  <pic:spPr bwMode="auto">
+                    <a:xfrm>
+                      <a:off x="0" y="0"/>
+                      <a:ext cx="5721985" cy="2203097"/>
+                    </a:xfrm>
+                    <a:prstGeom prst="rect">
+                      <a:avLst/>
+                    </a:prstGeom>
+                    <a:noFill/>
+                    <a:ln>
+                      <a:noFill/>
+                    </a:ln>
+                    <a:extLst>
+                      <a:ext uri="{53640926-AAD7-44D8-BBD7-CCE9431645EC}">
+                        <a14:shadowObscured xmlns:a14="http://schemas.microsoft.com/office/drawing/2010/main"/>
+                      </a:ext>
+                    </a:extLst>
+                  </pic:spPr>
+                </pic:pic>
+              </a:graphicData>
+            </a:graphic>
+          </wp:inline>
+        </w:drawing>
+      </w:r>
+    </w:p>
+    <w:p>
+      <w:pPr>
+        <w:spacing w:line="240" w:lineRule="auto"/>
+        <w:rPr>
+          <w:sz w:val="20"/>
+          <w:szCs w:val="20"/>
+        </w:rPr>
+      </w:pPr>
+    </w:p>
+    <w:p>
+      <w:pPr>
+        <w:spacing w:line="240" w:lineRule="auto"/>
+        <w:rPr>
+          <w:sz w:val="20"/>
+          <w:szCs w:val="20"/>
+        </w:rPr>
+      </w:pPr>
+    </w:p>
+    <w:p>
+      <w:pPr>
+        <w:spacing w:line="240" w:lineRule="auto"/>
+        <w:rPr>
+          <w:sz w:val="20"/>
+          <w:szCs w:val="20"/>
+        </w:rPr>
+      </w:pPr>
+    </w:p>
+    <w:p>
+      <w:pPr>
+        <w:pStyle w:val="Heading1"/>
+        <w:rPr>
+          <w:sz w:val="20"/>
+          <w:szCs w:val="20"/>
+        </w:rPr>
+      </w:pPr>
+      <w:r>
+        <w:rPr>
+          <w:rFonts w:ascii="Bahnschrift" w:hAnsi="Bahnschrift"/>
+          <w:b/>
+          <w:bCs/>
+        </w:rPr>
+        <w:lastRenderedPageBreak/>
+        <w:t xml:space="preserve">Task </w:t>
+      </w:r>
+      <w:r>
+        <w:rPr>
+          <w:rFonts w:ascii="Bahnschrift" w:hAnsi="Bahnschrift"/>
+          <w:b/>
+          <w:bCs/>
+        </w:rPr>
+        <w:t>7</w:t>
+      </w:r>
+    </w:p>
+    <w:p>
+      <w:pPr>
+        <w:spacing w:line="240" w:lineRule="auto"/>
+        <w:rPr>
+          <w:sz w:val="20"/>
+          <w:szCs w:val="20"/>
+        </w:rPr>
+      </w:pPr>
+      <w:r>
+        <w:rPr>
+          <w:sz w:val="20"/>
+          <w:szCs w:val="20"/>
+        </w:rPr>
+        <w:t>Merge Branches</w:t>
+      </w:r>
+    </w:p>
+    <w:p>
+      <w:pPr>
+        <w:spacing w:line="240" w:lineRule="auto"/>
+        <w:rPr>
+          <w:sz w:val="20"/>
+          <w:szCs w:val="20"/>
+        </w:rPr>
+      </w:pPr>
+      <w:r>
+        <w:rPr>
+          <w:sz w:val="20"/>
+          <w:szCs w:val="20"/>
+        </w:rPr>
+        <w:t>1. Merge feature-1 branch into main.</w:t>
+      </w:r>
+    </w:p>
+    <w:p>
+      <w:pPr>
+        <w:spacing w:line="240" w:lineRule="auto"/>
+        <w:rPr>
+          <w:sz w:val="20"/>
+          <w:szCs w:val="20"/>
+        </w:rPr>
+      </w:pPr>
+      <w:r>
+        <w:rPr>
+          <w:sz w:val="20"/>
+          <w:szCs w:val="20"/>
+        </w:rPr>
+        <w:t>2. Verify the merge using commit history.</w:t>
+      </w:r>
+    </w:p>
+    <w:p>
+      <w:pPr>
+        <w:spacing w:line="240" w:lineRule="auto"/>
+        <w:rPr>
+          <w:sz w:val="20"/>
+          <w:szCs w:val="20"/>
+        </w:rPr>
+      </w:pPr>
+      <w:r>
+        <w:rPr>
+          <w:noProof/>
+          <w:sz w:val="20"/>
+          <w:szCs w:val="20"/>
+        </w:rPr>
+        <w:drawing>
+          <wp:inline distT="0" distB="0" distL="0" distR="0" wp14:anchorId="0D4EFD75" wp14:editId="660D016A">
+            <wp:extent cx="5721272" cy="2535381"/>
+            <wp:effectExtent l="0" t="0" r="0" b="0"/>
+            <wp:docPr id="1261318712" name="Picture 7"/>
+            <wp:cNvGraphicFramePr>
+              <a:graphicFrameLocks xmlns:a="http://schemas.openxmlformats.org/drawingml/2006/main" noChangeAspect="1"/>
+            </wp:cNvGraphicFramePr>
+            <a:graphic xmlns:a="http://schemas.openxmlformats.org/drawingml/2006/main">
+              <a:graphicData uri="http://schemas.openxmlformats.org/drawingml/2006/picture">
+                <pic:pic xmlns:pic="http://schemas.openxmlformats.org/drawingml/2006/picture">
+                  <pic:nvPicPr>
+                    <pic:cNvPr id="0" name="Picture 7"/>
+                    <pic:cNvPicPr>
+                      <a:picLocks noChangeAspect="1" noChangeArrowheads="1"/>
+                    </pic:cNvPicPr>
+                  </pic:nvPicPr>
+                  <pic:blipFill rotWithShape="1">
+                    <a:blip r:embed="rId11" cstate="print">
+                      <a:extLst>
+                        <a:ext uri="{28A0092B-C50C-407E-A947-70E740481C1C}">
+                          <a14:useLocalDpi xmlns:a14="http://schemas.microsoft.com/office/drawing/2010/main" val="0"/>
+                        </a:ext>
+                      </a:extLst>
+                    </a:blip>
+                    <a:srcRect b="16617"/>
+                    <a:stretch/>
+                  </pic:blipFill>
+                  <pic:spPr bwMode="auto">
+                    <a:xfrm>
+                      <a:off x="0" y="0"/>
+                      <a:ext cx="5721985" cy="2535697"/>
+                    </a:xfrm>
+                    <a:prstGeom prst="rect">
+                      <a:avLst/>
+                    </a:prstGeom>
+                    <a:noFill/>
+                    <a:ln>
+                      <a:noFill/>
+                    </a:ln>
+                    <a:extLst>
+                      <a:ext uri="{53640926-AAD7-44D8-BBD7-CCE9431645EC}">
+                        <a14:shadowObscured xmlns:a14="http://schemas.microsoft.com/office/drawing/2010/main"/>
+                      </a:ext>
+                    </a:extLst>
+                  </pic:spPr>
+                </pic:pic>
+              </a:graphicData>
+            </a:graphic>
+          </wp:inline>
+        </w:drawing>
+      </w:r>
+    </w:p>
+    <w:p>
+      <w:pPr>
+        <w:spacing w:line="240" w:lineRule="auto"/>
+        <w:rPr>
+          <w:sz w:val="20"/>
+          <w:szCs w:val="20"/>
+        </w:rPr>
+      </w:pPr>
+    </w:p>
+    <w:p>
+      <w:pPr>
+        <w:pStyle w:val="Heading1"/>
+        <w:rPr>
+          <w:rFonts w:ascii="Bahnschrift" w:hAnsi="Bahnschrift"/>
+          <w:b/>
+          <w:bCs/>
+        </w:rPr>
+      </w:pPr>
+      <w:r>
+        <w:rPr>
+          <w:rFonts w:ascii="Bahnschrift" w:hAnsi="Bahnschrift"/>
+          <w:b/>
+          <w:bCs/>
+        </w:rPr>
+        <w:t xml:space="preserve">Task </w:t>
+      </w:r>
+      <w:r>
+        <w:rPr>
+          <w:rFonts w:ascii="Bahnschrift" w:hAnsi="Bahnschrift"/>
+          <w:b/>
+          <w:bCs/>
+        </w:rPr>
+        <w:t>8</w:t>
+      </w:r>
+    </w:p>
+    <w:p>
+      <w:pPr>
+        <w:spacing w:line="240" w:lineRule="auto"/>
+        <w:rPr>
+          <w:sz w:val="20"/>
+          <w:szCs w:val="20"/>
+        </w:rPr>
+      </w:pPr>
+      <w:r>
+        <w:rPr>
+          <w:sz w:val="20"/>
+          <w:szCs w:val="20"/>
+        </w:rPr>
+        <w:t>Connect to a Remote Repository</w:t>
+      </w:r>
+    </w:p>
+    <w:p>
+      <w:pPr>
+        <w:spacing w:line="240" w:lineRule="auto"/>
+        <w:rPr>
+          <w:sz w:val="20"/>
+          <w:szCs w:val="20"/>
+        </w:rPr>
+      </w:pPr>
+      <w:r>
+        <w:rPr>
+          <w:sz w:val="20"/>
+          <w:szCs w:val="20"/>
+        </w:rPr>
+        <w:t>1. Create a new repository on GitHub.</w:t>
+      </w:r>
+    </w:p>
+    <w:p>
+      <w:pPr>
+        <w:spacing w:line="240" w:lineRule="auto"/>
+        <w:rPr>
+          <w:sz w:val="20"/>
+          <w:szCs w:val="20"/>
+        </w:rPr>
+      </w:pPr>
+      <w:r>
+        <w:rPr>
+          <w:sz w:val="20"/>
+          <w:szCs w:val="20"/>
+        </w:rPr>
+        <w:t>2. Add the remote repository URL to your local repo.</w:t>
+      </w:r>
+    </w:p>
+    <w:p>
+      <w:pPr>
+        <w:spacing w:line="240" w:lineRule="auto"/>
+        <w:rPr>
+          <w:sz w:val="20"/>
+          <w:szCs w:val="20"/>
+        </w:rPr>
+      </w:pPr>
+      <w:r>
+        <w:rPr>
+          <w:sz w:val="20"/>
+          <w:szCs w:val="20"/>
+        </w:rPr>
+        <w:t>3. Verify the remote connection.</w:t>
+      </w:r>
+    </w:p>
+    <w:p>
+      <w:pPr>
+        <w:spacing w:line="240" w:lineRule="auto"/>
+        <w:rPr>
+          <w:sz w:val="20"/>
+          <w:szCs w:val="20"/>
+        </w:rPr>
+      </w:pPr>
+      <w:r>
+        <w:rPr>
+          <w:noProof/>
+          <w:sz w:val="20"/>
+          <w:szCs w:val="20"/>
+        </w:rPr>
+        <w:drawing>
+          <wp:inline distT="0" distB="0" distL="0" distR="0" wp14:anchorId="1BE4009E" wp14:editId="24229F68">
+            <wp:extent cx="5720871" cy="762000"/>
+            <wp:effectExtent l="0" t="0" r="0" b="0"/>
+            <wp:docPr id="1689159393" name="Picture 8"/>
+            <wp:cNvGraphicFramePr>
+              <a:graphicFrameLocks xmlns:a="http://schemas.openxmlformats.org/drawingml/2006/main" noChangeAspect="1"/>
+            </wp:cNvGraphicFramePr>
+            <a:graphic xmlns:a="http://schemas.openxmlformats.org/drawingml/2006/main">
+              <a:graphicData uri="http://schemas.openxmlformats.org/drawingml/2006/picture">
+                <pic:pic xmlns:pic="http://schemas.openxmlformats.org/drawingml/2006/picture">
+                  <pic:nvPicPr>
+                    <pic:cNvPr id="0" name="Picture 8"/>
+                    <pic:cNvPicPr>
+                      <a:picLocks noChangeAspect="1" noChangeArrowheads="1"/>
+                    </pic:cNvPicPr>
+                  </pic:nvPicPr>
+                  <pic:blipFill rotWithShape="1">
+                    <a:blip r:embed="rId12" cstate="print">
+                      <a:extLst>
+                        <a:ext uri="{28A0092B-C50C-407E-A947-70E740481C1C}">
+                          <a14:useLocalDpi xmlns:a14="http://schemas.microsoft.com/office/drawing/2010/main" val="0"/>
+                        </a:ext>
+                      </a:extLst>
+                    </a:blip>
+                    <a:srcRect b="74938"/>
+                    <a:stretch/>
+                  </pic:blipFill>
+                  <pic:spPr bwMode="auto">
+                    <a:xfrm>
+                      <a:off x="0" y="0"/>
+                      <a:ext cx="5721985" cy="762148"/>
+                    </a:xfrm>
+                    <a:prstGeom prst="rect">
+                      <a:avLst/>
+                    </a:prstGeom>
+                    <a:noFill/>
+                    <a:ln>
+                      <a:noFill/>
+                    </a:ln>
+                    <a:extLst>
+                      <a:ext uri="{53640926-AAD7-44D8-BBD7-CCE9431645EC}">
+                        <a14:shadowObscured xmlns:a14="http://schemas.microsoft.com/office/drawing/2010/main"/>
+                      </a:ext>
+                    </a:extLst>
+                  </pic:spPr>
+                </pic:pic>
+              </a:graphicData>
+            </a:graphic>
+          </wp:inline>
+        </w:drawing>
+      </w:r>
+    </w:p>
+    <w:p>
+      <w:pPr>
+        <w:spacing w:line="240" w:lineRule="auto"/>
+        <w:rPr>
+          <w:sz w:val="20"/>
+          <w:szCs w:val="20"/>
+        </w:rPr>
+      </w:pPr>
+    </w:p>
+    <w:p>
+      <w:pPr>
+        <w:pStyle w:val="Heading1"/>
+        <w:rPr>
+          <w:rFonts w:ascii="Bahnschrift" w:hAnsi="Bahnschrift"/>
+          <w:b/>
+          <w:bCs/>
+        </w:rPr>
+      </w:pPr>
+      <w:r>
+        <w:rPr>
+          <w:rFonts w:ascii="Bahnschrift" w:hAnsi="Bahnschrift"/>
+          <w:b/>
+          <w:bCs/>
+        </w:rPr>
+        <w:t xml:space="preserve">Task </w:t>
+      </w:r>
+      <w:r>
+        <w:rPr>
+          <w:rFonts w:ascii="Bahnschrift" w:hAnsi="Bahnschrift"/>
+          <w:b/>
+          <w:bCs/>
+        </w:rPr>
+        <w:t>9</w:t>
+      </w:r>
+    </w:p>
+    <w:p>
+      <w:pPr>
+        <w:spacing w:line="240" w:lineRule="auto"/>
+        <w:rPr>
+          <w:sz w:val="20"/>
+          <w:szCs w:val="20"/>
+        </w:rPr>
+      </w:pPr>
+      <w:r>
+        <w:rPr>
+          <w:sz w:val="20"/>
+          <w:szCs w:val="20"/>
+        </w:rPr>
+        <w:t>Push Code to GitHub</w:t>
+      </w:r>
+    </w:p>
+    <w:p>
+      <w:pPr>
+        <w:spacing w:line="240" w:lineRule="auto"/>
+        <w:rPr>
+          <w:sz w:val="20"/>
+          <w:szCs w:val="20"/>
+        </w:rPr>
+      </w:pPr>
+      <w:r>
+        <w:rPr>
+          <w:sz w:val="20"/>
+          <w:szCs w:val="20"/>
+        </w:rPr>
+        <w:t>1. Push the `main` branch to GitHub.</w:t>
+      </w:r>
+    </w:p>
+    <w:p>
+      <w:pPr>
+        <w:spacing w:line="240" w:lineRule="auto"/>
+        <w:rPr>
+          <w:sz w:val="20"/>
+          <w:szCs w:val="20"/>
+        </w:rPr>
+      </w:pPr>
+      <w:r>
+        <w:rPr>
+          <w:sz w:val="20"/>
+          <w:szCs w:val="20"/>
+        </w:rPr>
+        <w:t>2. Verify files on GitHub.</w:t>
+      </w:r>
     </w:p>
     <w:sectPr>
       <w:pgSz w:w="11906" w:h="16838"/>

</xml_diff>